<commit_message>
Basic fiender och kollisioner.
</commit_message>
<xml_diff>
--- a/Dokumentation/Testspecifikation.docx
+++ b/Dokumentation/Testspecifikation.docx
@@ -32,15 +32,57 @@
         </w:rPr>
         <w:t>Spelet testas</w:t>
       </w:r>
-      <w:bookmarkStart w:id="0" w:name="_GoBack"/>
-      <w:bookmarkEnd w:id="0"/>
       <w:r>
         <w:rPr>
           <w:sz w:val="28"/>
           <w:szCs w:val="28"/>
         </w:rPr>
-        <w:t xml:space="preserve"> på fredagar och/eller lördagar. Detta innefattar Whitebox-testning sker med enhetstester och Blackbox-testning av framförallt ny funktionalitet..</w:t>
+        <w:t xml:space="preserve"> på fredagar och/eller lördagar. Detta innefattar</w:t>
       </w:r>
+      <w:r>
+        <w:rPr>
+          <w:sz w:val="28"/>
+          <w:szCs w:val="28"/>
+        </w:rPr>
+        <w:t xml:space="preserve"> både</w:t>
+      </w:r>
+      <w:r>
+        <w:rPr>
+          <w:sz w:val="28"/>
+          <w:szCs w:val="28"/>
+        </w:rPr>
+        <w:t xml:space="preserve"> Whitebox-testning</w:t>
+      </w:r>
+      <w:r>
+        <w:rPr>
+          <w:sz w:val="28"/>
+          <w:szCs w:val="28"/>
+        </w:rPr>
+        <w:t xml:space="preserve"> som</w:t>
+      </w:r>
+      <w:r>
+        <w:rPr>
+          <w:sz w:val="28"/>
+          <w:szCs w:val="28"/>
+        </w:rPr>
+        <w:t xml:space="preserve"> sker med enhetstester </w:t>
+      </w:r>
+      <w:r>
+        <w:rPr>
+          <w:sz w:val="28"/>
+          <w:szCs w:val="28"/>
+        </w:rPr>
+        <w:t>samt</w:t>
+      </w:r>
+      <w:r>
+        <w:rPr>
+          <w:sz w:val="28"/>
+          <w:szCs w:val="28"/>
+        </w:rPr>
+        <w:t xml:space="preserve"> Blackbox-testning av framförallt ny funktionalitet..</w:t>
+      </w:r>
+      <w:bookmarkStart w:id="0" w:name="_GoBack"/>
+      <w:bookmarkEnd w:id="0"/>
     </w:p>
     <w:sectPr>
       <w:pgSz w:w="11906" w:h="16838"/>

</xml_diff>